<commit_message>
historias de usuario 2
</commit_message>
<xml_diff>
--- a/avance del proyecto final-1.docx
+++ b/avance del proyecto final-1.docx
@@ -3556,9 +3556,6 @@
     <w:p>
       <w:pPr>
         <w:pStyle w:val="Ttulo1"/>
-        <w:rPr>
-          <w:u w:val="single"/>
-        </w:rPr>
       </w:pPr>
       <w:bookmarkStart w:id="14" w:name="_Toc177591911"/>
       <w:r>
@@ -4366,11 +4363,1549 @@
         </w:rPr>
       </w:pPr>
     </w:p>
+    <w:p>
+      <w:pPr>
+        <w:pStyle w:val="Ttulo2"/>
+      </w:pPr>
+      <w:bookmarkStart w:id="16" w:name="_Toc177591913"/>
+      <w:r>
+        <w:lastRenderedPageBreak/>
+        <w:t>Historia de usuario menú</w:t>
+      </w:r>
+      <w:bookmarkEnd w:id="16"/>
+    </w:p>
+    <w:p>
+      <w:r>
+        <w:rPr>
+          <w:rFonts w:ascii="Times New Roman" w:hAnsi="Times New Roman" w:cs="Times New Roman"/>
+          <w:b/>
+          <w:bCs/>
+          <w:noProof/>
+        </w:rPr>
+        <mc:AlternateContent>
+          <mc:Choice Requires="wps">
+            <w:drawing>
+              <wp:anchor distT="0" distB="0" distL="114300" distR="114300" simplePos="0" relativeHeight="251665408" behindDoc="0" locked="0" layoutInCell="1" allowOverlap="1" wp14:anchorId="7D864A72" wp14:editId="139D7A64">
+                <wp:simplePos x="0" y="0"/>
+                <wp:positionH relativeFrom="margin">
+                  <wp:posOffset>2527256</wp:posOffset>
+                </wp:positionH>
+                <wp:positionV relativeFrom="paragraph">
+                  <wp:posOffset>62230</wp:posOffset>
+                </wp:positionV>
+                <wp:extent cx="3461845" cy="3232150"/>
+                <wp:effectExtent l="38100" t="57150" r="120015" b="120650"/>
+                <wp:wrapNone/>
+                <wp:docPr id="607683545" name="Cuadro de texto 1"/>
+                <wp:cNvGraphicFramePr/>
+                <a:graphic xmlns:a="http://schemas.openxmlformats.org/drawingml/2006/main">
+                  <a:graphicData uri="http://schemas.microsoft.com/office/word/2010/wordprocessingShape">
+                    <wps:wsp>
+                      <wps:cNvSpPr txBox="1"/>
+                      <wps:spPr>
+                        <a:xfrm>
+                          <a:off x="0" y="0"/>
+                          <a:ext cx="3461845" cy="3232150"/>
+                        </a:xfrm>
+                        <a:prstGeom prst="rect">
+                          <a:avLst/>
+                        </a:prstGeom>
+                        <a:solidFill>
+                          <a:schemeClr val="lt1"/>
+                        </a:solidFill>
+                        <a:ln w="6350">
+                          <a:noFill/>
+                        </a:ln>
+                        <a:effectLst>
+                          <a:outerShdw blurRad="57785" dist="33020" dir="3180000" algn="ctr">
+                            <a:srgbClr val="000000">
+                              <a:alpha val="30000"/>
+                            </a:srgbClr>
+                          </a:outerShdw>
+                        </a:effectLst>
+                        <a:scene3d>
+                          <a:camera prst="orthographicFront">
+                            <a:rot lat="0" lon="0" rev="0"/>
+                          </a:camera>
+                          <a:lightRig rig="brightRoom" dir="t">
+                            <a:rot lat="0" lon="0" rev="600000"/>
+                          </a:lightRig>
+                        </a:scene3d>
+                        <a:sp3d prstMaterial="metal">
+                          <a:bevelT w="38100" h="57150" prst="angle"/>
+                        </a:sp3d>
+                      </wps:spPr>
+                      <wps:txbx>
+                        <w:txbxContent>
+                          <w:p>
+                            <w:pPr>
+                              <w:jc w:val="center"/>
+                              <w:rPr>
+                                <w:rFonts w:ascii="Times New Roman" w:hAnsi="Times New Roman" w:cs="Times New Roman"/>
+                                <w:b/>
+                                <w:bCs/>
+                              </w:rPr>
+                            </w:pPr>
+                            <w:r>
+                              <w:rPr>
+                                <w:rFonts w:ascii="Times New Roman" w:hAnsi="Times New Roman" w:cs="Times New Roman"/>
+                                <w:b/>
+                                <w:bCs/>
+                              </w:rPr>
+                              <w:t>Criterio de Aceptación</w:t>
+                            </w:r>
+                          </w:p>
+                          <w:p>
+                            <w:pPr>
+                              <w:jc w:val="both"/>
+                              <w:rPr>
+                                <w:rFonts w:ascii="Times New Roman" w:hAnsi="Times New Roman" w:cs="Times New Roman"/>
+                              </w:rPr>
+                            </w:pPr>
+                          </w:p>
+                          <w:p>
+                            <w:pPr>
+                              <w:pStyle w:val="Prrafodelista"/>
+                              <w:numPr>
+                                <w:ilvl w:val="0"/>
+                                <w:numId w:val="11"/>
+                              </w:numPr>
+                              <w:spacing w:line="256" w:lineRule="auto"/>
+                              <w:rPr>
+                                <w:lang w:val="es-ES"/>
+                              </w:rPr>
+                            </w:pPr>
+                            <w:r>
+                              <w:rPr>
+                                <w:lang w:val="es-ES"/>
+                              </w:rPr>
+                              <w:t>Debe contener un formulario donde registrarán el menú</w:t>
+                            </w:r>
+                          </w:p>
+                          <w:p>
+                            <w:pPr>
+                              <w:pStyle w:val="Prrafodelista"/>
+                              <w:numPr>
+                                <w:ilvl w:val="0"/>
+                                <w:numId w:val="11"/>
+                              </w:numPr>
+                              <w:spacing w:line="256" w:lineRule="auto"/>
+                              <w:rPr>
+                                <w:lang w:val="es-ES"/>
+                              </w:rPr>
+                            </w:pPr>
+                            <w:r>
+                              <w:rPr>
+                                <w:lang w:val="es-ES"/>
+                              </w:rPr>
+                              <w:t>El sistema pedirá los siguientes campos nombre del menú y descripción</w:t>
+                            </w:r>
+                          </w:p>
+                          <w:p>
+                            <w:pPr>
+                              <w:pStyle w:val="Prrafodelista"/>
+                              <w:numPr>
+                                <w:ilvl w:val="0"/>
+                                <w:numId w:val="11"/>
+                              </w:numPr>
+                              <w:spacing w:line="256" w:lineRule="auto"/>
+                              <w:rPr>
+                                <w:lang w:val="es-ES"/>
+                              </w:rPr>
+                            </w:pPr>
+                            <w:r>
+                              <w:rPr>
+                                <w:lang w:val="es-ES"/>
+                              </w:rPr>
+                              <w:t>El sistema permitirá realizar registrar, eliminar, actualizar y mostrar</w:t>
+                            </w:r>
+                          </w:p>
+                          <w:p>
+                            <w:pPr>
+                              <w:pStyle w:val="Prrafodelista"/>
+                              <w:numPr>
+                                <w:ilvl w:val="0"/>
+                                <w:numId w:val="11"/>
+                              </w:numPr>
+                              <w:spacing w:line="256" w:lineRule="auto"/>
+                              <w:rPr>
+                                <w:lang w:val="es-ES"/>
+                              </w:rPr>
+                            </w:pPr>
+                            <w:r>
+                              <w:rPr>
+                                <w:lang w:val="es-ES"/>
+                              </w:rPr>
+                              <w:t>El sistema mostrar un mensaje si algún campo no está completo.</w:t>
+                            </w:r>
+                          </w:p>
+                          <w:p>
+                            <w:pPr>
+                              <w:pStyle w:val="Prrafodelista"/>
+                              <w:jc w:val="both"/>
+                              <w:rPr>
+                                <w:rFonts w:ascii="Times New Roman" w:hAnsi="Times New Roman" w:cs="Times New Roman"/>
+                              </w:rPr>
+                            </w:pPr>
+                          </w:p>
+                        </w:txbxContent>
+                      </wps:txbx>
+                      <wps:bodyPr rot="0" spcFirstLastPara="0" vertOverflow="overflow" horzOverflow="overflow" vert="horz" wrap="square" lIns="91440" tIns="45720" rIns="91440" bIns="45720" numCol="1" spcCol="0" rtlCol="0" fromWordArt="0" anchor="t" anchorCtr="0" forceAA="0" compatLnSpc="1">
+                        <a:prstTxWarp prst="textNoShape">
+                          <a:avLst/>
+                        </a:prstTxWarp>
+                        <a:noAutofit/>
+                      </wps:bodyPr>
+                    </wps:wsp>
+                  </a:graphicData>
+                </a:graphic>
+                <wp14:sizeRelH relativeFrom="margin">
+                  <wp14:pctWidth>0</wp14:pctWidth>
+                </wp14:sizeRelH>
+                <wp14:sizeRelV relativeFrom="margin">
+                  <wp14:pctHeight>0</wp14:pctHeight>
+                </wp14:sizeRelV>
+              </wp:anchor>
+            </w:drawing>
+          </mc:Choice>
+          <mc:Fallback>
+            <w:pict>
+              <v:shapetype w14:anchorId="7D864A72" id="_x0000_t202" coordsize="21600,21600" o:spt="202" path="m,l,21600r21600,l21600,xe">
+                <v:stroke joinstyle="miter"/>
+                <v:path gradientshapeok="t" o:connecttype="rect"/>
+              </v:shapetype>
+              <v:shape id="_x0000_s1029" type="#_x0000_t202" style="position:absolute;margin-left:199pt;margin-top:4.9pt;width:272.6pt;height:254.5pt;z-index:251665408;visibility:visible;mso-wrap-style:square;mso-width-percent:0;mso-height-percent:0;mso-wrap-distance-left:9pt;mso-wrap-distance-top:0;mso-wrap-distance-right:9pt;mso-wrap-distance-bottom:0;mso-position-horizontal:absolute;mso-position-horizontal-relative:margin;mso-position-vertical:absolute;mso-position-vertical-relative:text;mso-width-percent:0;mso-height-percent:0;mso-width-relative:margin;mso-height-relative:margin;v-text-anchor:top" o:gfxdata="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" fillcolor="white [3201]" stroked="f" strokeweight=".5pt">
+                <v:shadow on="t" color="black" opacity="19660f" offset=".552mm,.73253mm"/>
+                <v:textbox>
+                  <w:txbxContent>
+                    <w:p>
+                      <w:pPr>
+                        <w:jc w:val="center"/>
+                        <w:rPr>
+                          <w:rFonts w:ascii="Times New Roman" w:hAnsi="Times New Roman" w:cs="Times New Roman"/>
+                          <w:b/>
+                          <w:bCs/>
+                        </w:rPr>
+                      </w:pPr>
+                      <w:r>
+                        <w:rPr>
+                          <w:rFonts w:ascii="Times New Roman" w:hAnsi="Times New Roman" w:cs="Times New Roman"/>
+                          <w:b/>
+                          <w:bCs/>
+                        </w:rPr>
+                        <w:t>Criterio de Aceptación</w:t>
+                      </w:r>
+                    </w:p>
+                    <w:p>
+                      <w:pPr>
+                        <w:jc w:val="both"/>
+                        <w:rPr>
+                          <w:rFonts w:ascii="Times New Roman" w:hAnsi="Times New Roman" w:cs="Times New Roman"/>
+                        </w:rPr>
+                      </w:pPr>
+                    </w:p>
+                    <w:p>
+                      <w:pPr>
+                        <w:pStyle w:val="Prrafodelista"/>
+                        <w:numPr>
+                          <w:ilvl w:val="0"/>
+                          <w:numId w:val="11"/>
+                        </w:numPr>
+                        <w:spacing w:line="256" w:lineRule="auto"/>
+                        <w:rPr>
+                          <w:lang w:val="es-ES"/>
+                        </w:rPr>
+                      </w:pPr>
+                      <w:r>
+                        <w:rPr>
+                          <w:lang w:val="es-ES"/>
+                        </w:rPr>
+                        <w:t>Debe contener un formulario donde registrarán el menú</w:t>
+                      </w:r>
+                    </w:p>
+                    <w:p>
+                      <w:pPr>
+                        <w:pStyle w:val="Prrafodelista"/>
+                        <w:numPr>
+                          <w:ilvl w:val="0"/>
+                          <w:numId w:val="11"/>
+                        </w:numPr>
+                        <w:spacing w:line="256" w:lineRule="auto"/>
+                        <w:rPr>
+                          <w:lang w:val="es-ES"/>
+                        </w:rPr>
+                      </w:pPr>
+                      <w:r>
+                        <w:rPr>
+                          <w:lang w:val="es-ES"/>
+                        </w:rPr>
+                        <w:t>El sistema pedirá los siguientes campos nombre del menú y descripción</w:t>
+                      </w:r>
+                    </w:p>
+                    <w:p>
+                      <w:pPr>
+                        <w:pStyle w:val="Prrafodelista"/>
+                        <w:numPr>
+                          <w:ilvl w:val="0"/>
+                          <w:numId w:val="11"/>
+                        </w:numPr>
+                        <w:spacing w:line="256" w:lineRule="auto"/>
+                        <w:rPr>
+                          <w:lang w:val="es-ES"/>
+                        </w:rPr>
+                      </w:pPr>
+                      <w:r>
+                        <w:rPr>
+                          <w:lang w:val="es-ES"/>
+                        </w:rPr>
+                        <w:t>El sistema permitirá realizar registrar, eliminar, actualizar y mostrar</w:t>
+                      </w:r>
+                    </w:p>
+                    <w:p>
+                      <w:pPr>
+                        <w:pStyle w:val="Prrafodelista"/>
+                        <w:numPr>
+                          <w:ilvl w:val="0"/>
+                          <w:numId w:val="11"/>
+                        </w:numPr>
+                        <w:spacing w:line="256" w:lineRule="auto"/>
+                        <w:rPr>
+                          <w:lang w:val="es-ES"/>
+                        </w:rPr>
+                      </w:pPr>
+                      <w:r>
+                        <w:rPr>
+                          <w:lang w:val="es-ES"/>
+                        </w:rPr>
+                        <w:t>El sistema mostrar un mensaje si algún campo no está completo.</w:t>
+                      </w:r>
+                    </w:p>
+                    <w:p>
+                      <w:pPr>
+                        <w:pStyle w:val="Prrafodelista"/>
+                        <w:jc w:val="both"/>
+                        <w:rPr>
+                          <w:rFonts w:ascii="Times New Roman" w:hAnsi="Times New Roman" w:cs="Times New Roman"/>
+                        </w:rPr>
+                      </w:pPr>
+                    </w:p>
+                  </w:txbxContent>
+                </v:textbox>
+                <w10:wrap anchorx="margin"/>
+              </v:shape>
+            </w:pict>
+          </mc:Fallback>
+        </mc:AlternateContent>
+      </w:r>
+      <w:r>
+        <w:rPr>
+          <w:rFonts w:ascii="Times New Roman" w:hAnsi="Times New Roman" w:cs="Times New Roman"/>
+          <w:b/>
+          <w:bCs/>
+          <w:noProof/>
+        </w:rPr>
+        <mc:AlternateContent>
+          <mc:Choice Requires="wps">
+            <w:drawing>
+              <wp:anchor distT="0" distB="0" distL="114300" distR="114300" simplePos="0" relativeHeight="251664384" behindDoc="0" locked="0" layoutInCell="1" allowOverlap="1" wp14:anchorId="6316C345" wp14:editId="6D0B03C2">
+                <wp:simplePos x="0" y="0"/>
+                <wp:positionH relativeFrom="page">
+                  <wp:posOffset>785190</wp:posOffset>
+                </wp:positionH>
+                <wp:positionV relativeFrom="paragraph">
+                  <wp:posOffset>57988</wp:posOffset>
+                </wp:positionV>
+                <wp:extent cx="2457450" cy="3221355"/>
+                <wp:effectExtent l="76200" t="57150" r="95250" b="131445"/>
+                <wp:wrapSquare wrapText="bothSides"/>
+                <wp:docPr id="1608019988" name="Cuadro de texto 1"/>
+                <wp:cNvGraphicFramePr/>
+                <a:graphic xmlns:a="http://schemas.openxmlformats.org/drawingml/2006/main">
+                  <a:graphicData uri="http://schemas.microsoft.com/office/word/2010/wordprocessingShape">
+                    <wps:wsp>
+                      <wps:cNvSpPr txBox="1"/>
+                      <wps:spPr>
+                        <a:xfrm>
+                          <a:off x="0" y="0"/>
+                          <a:ext cx="2457450" cy="3221355"/>
+                        </a:xfrm>
+                        <a:prstGeom prst="rect">
+                          <a:avLst/>
+                        </a:prstGeom>
+                        <a:solidFill>
+                          <a:schemeClr val="lt1"/>
+                        </a:solidFill>
+                        <a:ln w="6350">
+                          <a:noFill/>
+                        </a:ln>
+                        <a:effectLst>
+                          <a:outerShdw blurRad="50800" dist="38100" dir="5400000" algn="t" rotWithShape="0">
+                            <a:prstClr val="black">
+                              <a:alpha val="40000"/>
+                            </a:prstClr>
+                          </a:outerShdw>
+                        </a:effectLst>
+                        <a:scene3d>
+                          <a:camera prst="orthographicFront">
+                            <a:rot lat="0" lon="0" rev="0"/>
+                          </a:camera>
+                          <a:lightRig rig="brightRoom" dir="t">
+                            <a:rot lat="0" lon="0" rev="600000"/>
+                          </a:lightRig>
+                        </a:scene3d>
+                        <a:sp3d prstMaterial="metal">
+                          <a:bevelT w="38100" h="57150" prst="angle"/>
+                        </a:sp3d>
+                      </wps:spPr>
+                      <wps:txbx>
+                        <w:txbxContent>
+                          <w:p>
+                            <w:pPr>
+                              <w:jc w:val="center"/>
+                              <w:rPr>
+                                <w:rFonts w:ascii="Times New Roman" w:hAnsi="Times New Roman" w:cs="Times New Roman"/>
+                                <w:b/>
+                                <w:bCs/>
+                              </w:rPr>
+                            </w:pPr>
+                            <w:r>
+                              <w:rPr>
+                                <w:rFonts w:ascii="Times New Roman" w:hAnsi="Times New Roman" w:cs="Times New Roman"/>
+                                <w:b/>
+                                <w:bCs/>
+                              </w:rPr>
+                              <w:t>Historia de usuario</w:t>
+                            </w:r>
+                          </w:p>
+                          <w:p>
+                            <w:pPr>
+                              <w:rPr>
+                                <w:rFonts w:ascii="Times New Roman" w:hAnsi="Times New Roman" w:cs="Times New Roman"/>
+                                <w:b/>
+                                <w:bCs/>
+                              </w:rPr>
+                            </w:pPr>
+                          </w:p>
+                          <w:p>
+                            <w:pPr>
+                              <w:rPr>
+                                <w:rFonts w:ascii="Times New Roman" w:hAnsi="Times New Roman" w:cs="Times New Roman"/>
+                                <w:lang w:val="es-ES"/>
+                              </w:rPr>
+                            </w:pPr>
+                            <w:r>
+                              <w:rPr>
+                                <w:rFonts w:ascii="Times New Roman" w:hAnsi="Times New Roman" w:cs="Times New Roman"/>
+                                <w:b/>
+                                <w:bCs/>
+                                <w:lang w:val="es-ES"/>
+                              </w:rPr>
+                              <w:t>Yo:</w:t>
+                            </w:r>
+                            <w:r>
+                              <w:rPr>
+                                <w:rFonts w:ascii="Times New Roman" w:hAnsi="Times New Roman" w:cs="Times New Roman"/>
+                                <w:lang w:val="es-ES"/>
+                              </w:rPr>
+                              <w:t xml:space="preserve"> Santos Enmanuel Chicas García,</w:t>
+                            </w:r>
+                          </w:p>
+                          <w:p>
+                            <w:pPr>
+                              <w:rPr>
+                                <w:rFonts w:ascii="Times New Roman" w:hAnsi="Times New Roman" w:cs="Times New Roman"/>
+                                <w:lang w:val="es-ES"/>
+                              </w:rPr>
+                            </w:pPr>
+                            <w:r>
+                              <w:rPr>
+                                <w:rFonts w:ascii="Times New Roman" w:hAnsi="Times New Roman" w:cs="Times New Roman"/>
+                                <w:lang w:val="es-ES"/>
+                              </w:rPr>
+                              <w:t xml:space="preserve">maestro de SCRUM como usuario </w:t>
+                            </w:r>
+                          </w:p>
+                          <w:p>
+                            <w:pPr>
+                              <w:rPr>
+                                <w:rFonts w:ascii="Times New Roman" w:hAnsi="Times New Roman" w:cs="Times New Roman"/>
+                                <w:lang w:val="es-ES"/>
+                              </w:rPr>
+                            </w:pPr>
+                            <w:r>
+                              <w:rPr>
+                                <w:rFonts w:ascii="Times New Roman" w:hAnsi="Times New Roman" w:cs="Times New Roman"/>
+                                <w:lang w:val="es-ES"/>
+                              </w:rPr>
+                              <w:t>final de sistema venta de restaurante</w:t>
+                            </w:r>
+                          </w:p>
+                          <w:p>
+                            <w:pPr>
+                              <w:rPr>
+                                <w:rFonts w:ascii="Times New Roman" w:hAnsi="Times New Roman" w:cs="Times New Roman"/>
+                                <w:lang w:val="es-ES"/>
+                              </w:rPr>
+                            </w:pPr>
+                            <w:r>
+                              <w:rPr>
+                                <w:rFonts w:ascii="Times New Roman" w:hAnsi="Times New Roman" w:cs="Times New Roman"/>
+                                <w:b/>
+                                <w:bCs/>
+                                <w:lang w:val="es-ES"/>
+                              </w:rPr>
+                              <w:t xml:space="preserve">Quiero: </w:t>
+                            </w:r>
+                            <w:r>
+                              <w:rPr>
+                                <w:rFonts w:ascii="Times New Roman" w:hAnsi="Times New Roman" w:cs="Times New Roman"/>
+                                <w:lang w:val="es-ES"/>
+                              </w:rPr>
+                              <w:t xml:space="preserve"> Un sistema de venta de restaurante</w:t>
+                            </w:r>
+                          </w:p>
+                          <w:p>
+                            <w:pPr>
+                              <w:rPr>
+                                <w:rFonts w:ascii="Times New Roman" w:hAnsi="Times New Roman" w:cs="Times New Roman"/>
+                                <w:lang w:val="es-ES"/>
+                              </w:rPr>
+                            </w:pPr>
+                            <w:r>
+                              <w:rPr>
+                                <w:rFonts w:ascii="Times New Roman" w:hAnsi="Times New Roman" w:cs="Times New Roman"/>
+                                <w:b/>
+                                <w:bCs/>
+                                <w:lang w:val="es-ES"/>
+                              </w:rPr>
+                              <w:t xml:space="preserve">Para: </w:t>
+                            </w:r>
+                            <w:r>
+                              <w:rPr>
+                                <w:rFonts w:ascii="Times New Roman" w:hAnsi="Times New Roman" w:cs="Times New Roman"/>
+                                <w:lang w:val="es-ES"/>
+                              </w:rPr>
+                              <w:t xml:space="preserve">poder Registrar </w:t>
+                            </w:r>
+                            <w:r>
+                              <w:rPr>
+                                <w:rFonts w:ascii="Times New Roman" w:hAnsi="Times New Roman" w:cs="Times New Roman"/>
+                                <w:lang w:val="es-ES"/>
+                              </w:rPr>
+                              <w:t>los menús</w:t>
+                            </w:r>
+                          </w:p>
+                          <w:p>
+                            <w:pPr>
+                              <w:rPr>
+                                <w:rFonts w:ascii="Times New Roman" w:hAnsi="Times New Roman" w:cs="Times New Roman"/>
+                                <w:lang w:val="es-ES"/>
+                              </w:rPr>
+                            </w:pPr>
+                            <w:r>
+                              <w:rPr>
+                                <w:rFonts w:ascii="Times New Roman" w:hAnsi="Times New Roman" w:cs="Times New Roman"/>
+                                <w:lang w:val="es-ES"/>
+                              </w:rPr>
+                              <w:t>de los clientes</w:t>
+                            </w:r>
+                          </w:p>
+                          <w:p>
+                            <w:pPr>
+                              <w:jc w:val="both"/>
+                            </w:pPr>
+                          </w:p>
+                        </w:txbxContent>
+                      </wps:txbx>
+                      <wps:bodyPr rot="0" spcFirstLastPara="0" vertOverflow="overflow" horzOverflow="overflow" vert="horz" wrap="square" lIns="91440" tIns="45720" rIns="91440" bIns="45720" numCol="1" spcCol="0" rtlCol="0" fromWordArt="0" anchor="t" anchorCtr="0" forceAA="0" compatLnSpc="1">
+                        <a:prstTxWarp prst="textNoShape">
+                          <a:avLst/>
+                        </a:prstTxWarp>
+                        <a:noAutofit/>
+                      </wps:bodyPr>
+                    </wps:wsp>
+                  </a:graphicData>
+                </a:graphic>
+                <wp14:sizeRelH relativeFrom="margin">
+                  <wp14:pctWidth>0</wp14:pctWidth>
+                </wp14:sizeRelH>
+                <wp14:sizeRelV relativeFrom="margin">
+                  <wp14:pctHeight>0</wp14:pctHeight>
+                </wp14:sizeRelV>
+              </wp:anchor>
+            </w:drawing>
+          </mc:Choice>
+          <mc:Fallback>
+            <w:pict>
+              <v:shape w14:anchorId="6316C345" id="_x0000_s1030" type="#_x0000_t202" style="position:absolute;margin-left:61.85pt;margin-top:4.55pt;width:193.5pt;height:253.65pt;z-index:251664384;visibility:visible;mso-wrap-style:square;mso-width-percent:0;mso-height-percent:0;mso-wrap-distance-left:9pt;mso-wrap-distance-top:0;mso-wrap-distance-right:9pt;mso-wrap-distance-bottom:0;mso-position-horizontal:absolute;mso-position-horizontal-relative:page;mso-position-vertical:absolute;mso-position-vertical-relative:text;mso-width-percent:0;mso-height-percent:0;mso-width-relative:margin;mso-height-relative:margin;v-text-anchor:top" o:gfxdata="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" fillcolor="white [3201]" stroked="f" strokeweight=".5pt">
+                <v:shadow on="t" color="black" opacity="26214f" origin=",-.5" offset="0,3pt"/>
+                <v:textbox>
+                  <w:txbxContent>
+                    <w:p>
+                      <w:pPr>
+                        <w:jc w:val="center"/>
+                        <w:rPr>
+                          <w:rFonts w:ascii="Times New Roman" w:hAnsi="Times New Roman" w:cs="Times New Roman"/>
+                          <w:b/>
+                          <w:bCs/>
+                        </w:rPr>
+                      </w:pPr>
+                      <w:r>
+                        <w:rPr>
+                          <w:rFonts w:ascii="Times New Roman" w:hAnsi="Times New Roman" w:cs="Times New Roman"/>
+                          <w:b/>
+                          <w:bCs/>
+                        </w:rPr>
+                        <w:t>Historia de usuario</w:t>
+                      </w:r>
+                    </w:p>
+                    <w:p>
+                      <w:pPr>
+                        <w:rPr>
+                          <w:rFonts w:ascii="Times New Roman" w:hAnsi="Times New Roman" w:cs="Times New Roman"/>
+                          <w:b/>
+                          <w:bCs/>
+                        </w:rPr>
+                      </w:pPr>
+                    </w:p>
+                    <w:p>
+                      <w:pPr>
+                        <w:rPr>
+                          <w:rFonts w:ascii="Times New Roman" w:hAnsi="Times New Roman" w:cs="Times New Roman"/>
+                          <w:lang w:val="es-ES"/>
+                        </w:rPr>
+                      </w:pPr>
+                      <w:r>
+                        <w:rPr>
+                          <w:rFonts w:ascii="Times New Roman" w:hAnsi="Times New Roman" w:cs="Times New Roman"/>
+                          <w:b/>
+                          <w:bCs/>
+                          <w:lang w:val="es-ES"/>
+                        </w:rPr>
+                        <w:t>Yo:</w:t>
+                      </w:r>
+                      <w:r>
+                        <w:rPr>
+                          <w:rFonts w:ascii="Times New Roman" w:hAnsi="Times New Roman" w:cs="Times New Roman"/>
+                          <w:lang w:val="es-ES"/>
+                        </w:rPr>
+                        <w:t xml:space="preserve"> Santos Enmanuel Chicas García,</w:t>
+                      </w:r>
+                    </w:p>
+                    <w:p>
+                      <w:pPr>
+                        <w:rPr>
+                          <w:rFonts w:ascii="Times New Roman" w:hAnsi="Times New Roman" w:cs="Times New Roman"/>
+                          <w:lang w:val="es-ES"/>
+                        </w:rPr>
+                      </w:pPr>
+                      <w:r>
+                        <w:rPr>
+                          <w:rFonts w:ascii="Times New Roman" w:hAnsi="Times New Roman" w:cs="Times New Roman"/>
+                          <w:lang w:val="es-ES"/>
+                        </w:rPr>
+                        <w:t xml:space="preserve">maestro de SCRUM como usuario </w:t>
+                      </w:r>
+                    </w:p>
+                    <w:p>
+                      <w:pPr>
+                        <w:rPr>
+                          <w:rFonts w:ascii="Times New Roman" w:hAnsi="Times New Roman" w:cs="Times New Roman"/>
+                          <w:lang w:val="es-ES"/>
+                        </w:rPr>
+                      </w:pPr>
+                      <w:r>
+                        <w:rPr>
+                          <w:rFonts w:ascii="Times New Roman" w:hAnsi="Times New Roman" w:cs="Times New Roman"/>
+                          <w:lang w:val="es-ES"/>
+                        </w:rPr>
+                        <w:t>final de sistema venta de restaurante</w:t>
+                      </w:r>
+                    </w:p>
+                    <w:p>
+                      <w:pPr>
+                        <w:rPr>
+                          <w:rFonts w:ascii="Times New Roman" w:hAnsi="Times New Roman" w:cs="Times New Roman"/>
+                          <w:lang w:val="es-ES"/>
+                        </w:rPr>
+                      </w:pPr>
+                      <w:r>
+                        <w:rPr>
+                          <w:rFonts w:ascii="Times New Roman" w:hAnsi="Times New Roman" w:cs="Times New Roman"/>
+                          <w:b/>
+                          <w:bCs/>
+                          <w:lang w:val="es-ES"/>
+                        </w:rPr>
+                        <w:t xml:space="preserve">Quiero: </w:t>
+                      </w:r>
+                      <w:r>
+                        <w:rPr>
+                          <w:rFonts w:ascii="Times New Roman" w:hAnsi="Times New Roman" w:cs="Times New Roman"/>
+                          <w:lang w:val="es-ES"/>
+                        </w:rPr>
+                        <w:t xml:space="preserve"> Un sistema de venta de restaurante</w:t>
+                      </w:r>
+                    </w:p>
+                    <w:p>
+                      <w:pPr>
+                        <w:rPr>
+                          <w:rFonts w:ascii="Times New Roman" w:hAnsi="Times New Roman" w:cs="Times New Roman"/>
+                          <w:lang w:val="es-ES"/>
+                        </w:rPr>
+                      </w:pPr>
+                      <w:r>
+                        <w:rPr>
+                          <w:rFonts w:ascii="Times New Roman" w:hAnsi="Times New Roman" w:cs="Times New Roman"/>
+                          <w:b/>
+                          <w:bCs/>
+                          <w:lang w:val="es-ES"/>
+                        </w:rPr>
+                        <w:t xml:space="preserve">Para: </w:t>
+                      </w:r>
+                      <w:r>
+                        <w:rPr>
+                          <w:rFonts w:ascii="Times New Roman" w:hAnsi="Times New Roman" w:cs="Times New Roman"/>
+                          <w:lang w:val="es-ES"/>
+                        </w:rPr>
+                        <w:t xml:space="preserve">poder Registrar </w:t>
+                      </w:r>
+                      <w:r>
+                        <w:rPr>
+                          <w:rFonts w:ascii="Times New Roman" w:hAnsi="Times New Roman" w:cs="Times New Roman"/>
+                          <w:lang w:val="es-ES"/>
+                        </w:rPr>
+                        <w:t>los menús</w:t>
+                      </w:r>
+                    </w:p>
+                    <w:p>
+                      <w:pPr>
+                        <w:rPr>
+                          <w:rFonts w:ascii="Times New Roman" w:hAnsi="Times New Roman" w:cs="Times New Roman"/>
+                          <w:lang w:val="es-ES"/>
+                        </w:rPr>
+                      </w:pPr>
+                      <w:r>
+                        <w:rPr>
+                          <w:rFonts w:ascii="Times New Roman" w:hAnsi="Times New Roman" w:cs="Times New Roman"/>
+                          <w:lang w:val="es-ES"/>
+                        </w:rPr>
+                        <w:t>de los clientes</w:t>
+                      </w:r>
+                    </w:p>
+                    <w:p>
+                      <w:pPr>
+                        <w:jc w:val="both"/>
+                      </w:pPr>
+                    </w:p>
+                  </w:txbxContent>
+                </v:textbox>
+                <w10:wrap type="square" anchorx="page"/>
+              </v:shape>
+            </w:pict>
+          </mc:Fallback>
+        </mc:AlternateContent>
+      </w:r>
+    </w:p>
+    <w:p>
+      <w:r>
+        <w:tab/>
+      </w:r>
+    </w:p>
+    <w:p>
+      <w:r>
+        <w:tab/>
+      </w:r>
+    </w:p>
+    <w:p>
+      <w:pPr>
+        <w:pStyle w:val="Ttulo2"/>
+      </w:pPr>
+    </w:p>
+    <w:p>
+      <w:pPr>
+        <w:pStyle w:val="Ttulo2"/>
+      </w:pPr>
+    </w:p>
+    <w:p>
+      <w:r>
+        <w:tab/>
+      </w:r>
+    </w:p>
     <w:p/>
     <w:p/>
     <w:p/>
     <w:p/>
     <w:p/>
+    <w:p>
+      <w:pPr>
+        <w:rPr>
+          <w:u w:val="single"/>
+        </w:rPr>
+      </w:pPr>
+    </w:p>
+    <w:p>
+      <w:pPr>
+        <w:pStyle w:val="Ttulo2"/>
+      </w:pPr>
+      <w:bookmarkStart w:id="17" w:name="_Toc177591914"/>
+      <w:r>
+        <w:t>Historia de usuario ingredientes de los platos</w:t>
+      </w:r>
+      <w:bookmarkEnd w:id="17"/>
+    </w:p>
+    <w:bookmarkStart w:id="18" w:name="_Toc177591915"/>
+    <w:p>
+      <w:r>
+        <w:rPr>
+          <w:rFonts w:ascii="Times New Roman" w:hAnsi="Times New Roman" w:cs="Times New Roman"/>
+          <w:b/>
+          <w:bCs/>
+          <w:noProof/>
+        </w:rPr>
+        <mc:AlternateContent>
+          <mc:Choice Requires="wps">
+            <w:drawing>
+              <wp:anchor distT="0" distB="0" distL="114300" distR="114300" simplePos="0" relativeHeight="251668480" behindDoc="0" locked="0" layoutInCell="1" allowOverlap="1" wp14:anchorId="428C68CF" wp14:editId="2B61DB22">
+                <wp:simplePos x="0" y="0"/>
+                <wp:positionH relativeFrom="margin">
+                  <wp:posOffset>2747973</wp:posOffset>
+                </wp:positionH>
+                <wp:positionV relativeFrom="paragraph">
+                  <wp:posOffset>72872</wp:posOffset>
+                </wp:positionV>
+                <wp:extent cx="3540673" cy="3232150"/>
+                <wp:effectExtent l="38100" t="57150" r="117475" b="120650"/>
+                <wp:wrapNone/>
+                <wp:docPr id="508482790" name="Cuadro de texto 1"/>
+                <wp:cNvGraphicFramePr/>
+                <a:graphic xmlns:a="http://schemas.openxmlformats.org/drawingml/2006/main">
+                  <a:graphicData uri="http://schemas.microsoft.com/office/word/2010/wordprocessingShape">
+                    <wps:wsp>
+                      <wps:cNvSpPr txBox="1"/>
+                      <wps:spPr>
+                        <a:xfrm>
+                          <a:off x="0" y="0"/>
+                          <a:ext cx="3540673" cy="3232150"/>
+                        </a:xfrm>
+                        <a:prstGeom prst="rect">
+                          <a:avLst/>
+                        </a:prstGeom>
+                        <a:solidFill>
+                          <a:schemeClr val="lt1"/>
+                        </a:solidFill>
+                        <a:ln w="6350">
+                          <a:noFill/>
+                        </a:ln>
+                        <a:effectLst>
+                          <a:outerShdw blurRad="57785" dist="33020" dir="3180000" algn="ctr">
+                            <a:srgbClr val="000000">
+                              <a:alpha val="30000"/>
+                            </a:srgbClr>
+                          </a:outerShdw>
+                        </a:effectLst>
+                        <a:scene3d>
+                          <a:camera prst="orthographicFront">
+                            <a:rot lat="0" lon="0" rev="0"/>
+                          </a:camera>
+                          <a:lightRig rig="brightRoom" dir="t">
+                            <a:rot lat="0" lon="0" rev="600000"/>
+                          </a:lightRig>
+                        </a:scene3d>
+                        <a:sp3d prstMaterial="metal">
+                          <a:bevelT w="38100" h="57150" prst="angle"/>
+                        </a:sp3d>
+                      </wps:spPr>
+                      <wps:txbx>
+                        <w:txbxContent>
+                          <w:p>
+                            <w:pPr>
+                              <w:jc w:val="center"/>
+                              <w:rPr>
+                                <w:rFonts w:ascii="Times New Roman" w:hAnsi="Times New Roman" w:cs="Times New Roman"/>
+                                <w:b/>
+                                <w:bCs/>
+                              </w:rPr>
+                            </w:pPr>
+                            <w:r>
+                              <w:rPr>
+                                <w:rFonts w:ascii="Times New Roman" w:hAnsi="Times New Roman" w:cs="Times New Roman"/>
+                                <w:b/>
+                                <w:bCs/>
+                              </w:rPr>
+                              <w:t>Criterio de Aceptación</w:t>
+                            </w:r>
+                          </w:p>
+                          <w:p>
+                            <w:pPr>
+                              <w:jc w:val="center"/>
+                              <w:rPr>
+                                <w:rFonts w:ascii="Times New Roman" w:hAnsi="Times New Roman" w:cs="Times New Roman"/>
+                                <w:b/>
+                                <w:bCs/>
+                              </w:rPr>
+                            </w:pPr>
+                          </w:p>
+                          <w:p>
+                            <w:pPr>
+                              <w:pStyle w:val="Prrafodelista"/>
+                              <w:numPr>
+                                <w:ilvl w:val="0"/>
+                                <w:numId w:val="14"/>
+                              </w:numPr>
+                              <w:spacing w:line="256" w:lineRule="auto"/>
+                              <w:rPr>
+                                <w:rFonts w:ascii="Times New Roman" w:hAnsi="Times New Roman" w:cs="Times New Roman"/>
+                                <w:lang w:val="es-ES"/>
+                              </w:rPr>
+                            </w:pPr>
+                            <w:r>
+                              <w:rPr>
+                                <w:rFonts w:ascii="Times New Roman" w:hAnsi="Times New Roman" w:cs="Times New Roman"/>
+                                <w:lang w:val="es-ES"/>
+                              </w:rPr>
+                              <w:t>Debe contener un formulario donde registrarán los ingredientes</w:t>
+                            </w:r>
+                          </w:p>
+                          <w:p>
+                            <w:pPr>
+                              <w:pStyle w:val="Prrafodelista"/>
+                              <w:numPr>
+                                <w:ilvl w:val="0"/>
+                                <w:numId w:val="14"/>
+                              </w:numPr>
+                              <w:spacing w:line="256" w:lineRule="auto"/>
+                              <w:rPr>
+                                <w:rFonts w:ascii="Times New Roman" w:hAnsi="Times New Roman" w:cs="Times New Roman"/>
+                                <w:lang w:val="es-ES"/>
+                              </w:rPr>
+                            </w:pPr>
+                            <w:r>
+                              <w:rPr>
+                                <w:rFonts w:ascii="Times New Roman" w:hAnsi="Times New Roman" w:cs="Times New Roman"/>
+                                <w:lang w:val="es-ES"/>
+                              </w:rPr>
+                              <w:t>El sistema pedirá los siguientes campos nombre, descripción, precio</w:t>
+                            </w:r>
+                          </w:p>
+                          <w:p>
+                            <w:pPr>
+                              <w:pStyle w:val="Prrafodelista"/>
+                              <w:numPr>
+                                <w:ilvl w:val="0"/>
+                                <w:numId w:val="14"/>
+                              </w:numPr>
+                              <w:spacing w:line="256" w:lineRule="auto"/>
+                              <w:rPr>
+                                <w:rFonts w:ascii="Times New Roman" w:hAnsi="Times New Roman" w:cs="Times New Roman"/>
+                                <w:lang w:val="es-ES"/>
+                              </w:rPr>
+                            </w:pPr>
+                            <w:r>
+                              <w:rPr>
+                                <w:rFonts w:ascii="Times New Roman" w:hAnsi="Times New Roman" w:cs="Times New Roman"/>
+                                <w:lang w:val="es-ES"/>
+                              </w:rPr>
+                              <w:t>El sistema permitirá realizar registrar, eliminar, actualizar y mostrar</w:t>
+                            </w:r>
+                          </w:p>
+                          <w:p>
+                            <w:pPr>
+                              <w:pStyle w:val="Prrafodelista"/>
+                              <w:numPr>
+                                <w:ilvl w:val="0"/>
+                                <w:numId w:val="14"/>
+                              </w:numPr>
+                              <w:spacing w:line="256" w:lineRule="auto"/>
+                              <w:rPr>
+                                <w:rFonts w:ascii="Times New Roman" w:hAnsi="Times New Roman" w:cs="Times New Roman"/>
+                                <w:lang w:val="es-ES"/>
+                              </w:rPr>
+                            </w:pPr>
+                            <w:r>
+                              <w:rPr>
+                                <w:rFonts w:ascii="Times New Roman" w:hAnsi="Times New Roman" w:cs="Times New Roman"/>
+                                <w:lang w:val="es-ES"/>
+                              </w:rPr>
+                              <w:t>El sistema mostrar un mensaje si algún campo no está completo.</w:t>
+                            </w:r>
+                          </w:p>
+                        </w:txbxContent>
+                      </wps:txbx>
+                      <wps:bodyPr rot="0" spcFirstLastPara="0" vertOverflow="overflow" horzOverflow="overflow" vert="horz" wrap="square" lIns="91440" tIns="45720" rIns="91440" bIns="45720" numCol="1" spcCol="0" rtlCol="0" fromWordArt="0" anchor="t" anchorCtr="0" forceAA="0" compatLnSpc="1">
+                        <a:prstTxWarp prst="textNoShape">
+                          <a:avLst/>
+                        </a:prstTxWarp>
+                        <a:noAutofit/>
+                      </wps:bodyPr>
+                    </wps:wsp>
+                  </a:graphicData>
+                </a:graphic>
+                <wp14:sizeRelH relativeFrom="margin">
+                  <wp14:pctWidth>0</wp14:pctWidth>
+                </wp14:sizeRelH>
+                <wp14:sizeRelV relativeFrom="margin">
+                  <wp14:pctHeight>0</wp14:pctHeight>
+                </wp14:sizeRelV>
+              </wp:anchor>
+            </w:drawing>
+          </mc:Choice>
+          <mc:Fallback>
+            <w:pict>
+              <v:shape w14:anchorId="428C68CF" id="_x0000_s1031" type="#_x0000_t202" style="position:absolute;margin-left:216.4pt;margin-top:5.75pt;width:278.8pt;height:254.5pt;z-index:251668480;visibility:visible;mso-wrap-style:square;mso-width-percent:0;mso-height-percent:0;mso-wrap-distance-left:9pt;mso-wrap-distance-top:0;mso-wrap-distance-right:9pt;mso-wrap-distance-bottom:0;mso-position-horizontal:absolute;mso-position-horizontal-relative:margin;mso-position-vertical:absolute;mso-position-vertical-relative:text;mso-width-percent:0;mso-height-percent:0;mso-width-relative:margin;mso-height-relative:margin;v-text-anchor:top" o:gfxdata="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" fillcolor="white [3201]" stroked="f" strokeweight=".5pt">
+                <v:shadow on="t" color="black" opacity="19660f" offset=".552mm,.73253mm"/>
+                <v:textbox>
+                  <w:txbxContent>
+                    <w:p>
+                      <w:pPr>
+                        <w:jc w:val="center"/>
+                        <w:rPr>
+                          <w:rFonts w:ascii="Times New Roman" w:hAnsi="Times New Roman" w:cs="Times New Roman"/>
+                          <w:b/>
+                          <w:bCs/>
+                        </w:rPr>
+                      </w:pPr>
+                      <w:r>
+                        <w:rPr>
+                          <w:rFonts w:ascii="Times New Roman" w:hAnsi="Times New Roman" w:cs="Times New Roman"/>
+                          <w:b/>
+                          <w:bCs/>
+                        </w:rPr>
+                        <w:t>Criterio de Aceptación</w:t>
+                      </w:r>
+                    </w:p>
+                    <w:p>
+                      <w:pPr>
+                        <w:jc w:val="center"/>
+                        <w:rPr>
+                          <w:rFonts w:ascii="Times New Roman" w:hAnsi="Times New Roman" w:cs="Times New Roman"/>
+                          <w:b/>
+                          <w:bCs/>
+                        </w:rPr>
+                      </w:pPr>
+                    </w:p>
+                    <w:p>
+                      <w:pPr>
+                        <w:pStyle w:val="Prrafodelista"/>
+                        <w:numPr>
+                          <w:ilvl w:val="0"/>
+                          <w:numId w:val="14"/>
+                        </w:numPr>
+                        <w:spacing w:line="256" w:lineRule="auto"/>
+                        <w:rPr>
+                          <w:rFonts w:ascii="Times New Roman" w:hAnsi="Times New Roman" w:cs="Times New Roman"/>
+                          <w:lang w:val="es-ES"/>
+                        </w:rPr>
+                      </w:pPr>
+                      <w:r>
+                        <w:rPr>
+                          <w:rFonts w:ascii="Times New Roman" w:hAnsi="Times New Roman" w:cs="Times New Roman"/>
+                          <w:lang w:val="es-ES"/>
+                        </w:rPr>
+                        <w:t>Debe contener un formulario donde registrarán los ingredientes</w:t>
+                      </w:r>
+                    </w:p>
+                    <w:p>
+                      <w:pPr>
+                        <w:pStyle w:val="Prrafodelista"/>
+                        <w:numPr>
+                          <w:ilvl w:val="0"/>
+                          <w:numId w:val="14"/>
+                        </w:numPr>
+                        <w:spacing w:line="256" w:lineRule="auto"/>
+                        <w:rPr>
+                          <w:rFonts w:ascii="Times New Roman" w:hAnsi="Times New Roman" w:cs="Times New Roman"/>
+                          <w:lang w:val="es-ES"/>
+                        </w:rPr>
+                      </w:pPr>
+                      <w:r>
+                        <w:rPr>
+                          <w:rFonts w:ascii="Times New Roman" w:hAnsi="Times New Roman" w:cs="Times New Roman"/>
+                          <w:lang w:val="es-ES"/>
+                        </w:rPr>
+                        <w:t>El sistema pedirá los siguientes campos nombre, descripción, precio</w:t>
+                      </w:r>
+                    </w:p>
+                    <w:p>
+                      <w:pPr>
+                        <w:pStyle w:val="Prrafodelista"/>
+                        <w:numPr>
+                          <w:ilvl w:val="0"/>
+                          <w:numId w:val="14"/>
+                        </w:numPr>
+                        <w:spacing w:line="256" w:lineRule="auto"/>
+                        <w:rPr>
+                          <w:rFonts w:ascii="Times New Roman" w:hAnsi="Times New Roman" w:cs="Times New Roman"/>
+                          <w:lang w:val="es-ES"/>
+                        </w:rPr>
+                      </w:pPr>
+                      <w:r>
+                        <w:rPr>
+                          <w:rFonts w:ascii="Times New Roman" w:hAnsi="Times New Roman" w:cs="Times New Roman"/>
+                          <w:lang w:val="es-ES"/>
+                        </w:rPr>
+                        <w:t>El sistema permitirá realizar registrar, eliminar, actualizar y mostrar</w:t>
+                      </w:r>
+                    </w:p>
+                    <w:p>
+                      <w:pPr>
+                        <w:pStyle w:val="Prrafodelista"/>
+                        <w:numPr>
+                          <w:ilvl w:val="0"/>
+                          <w:numId w:val="14"/>
+                        </w:numPr>
+                        <w:spacing w:line="256" w:lineRule="auto"/>
+                        <w:rPr>
+                          <w:rFonts w:ascii="Times New Roman" w:hAnsi="Times New Roman" w:cs="Times New Roman"/>
+                          <w:lang w:val="es-ES"/>
+                        </w:rPr>
+                      </w:pPr>
+                      <w:r>
+                        <w:rPr>
+                          <w:rFonts w:ascii="Times New Roman" w:hAnsi="Times New Roman" w:cs="Times New Roman"/>
+                          <w:lang w:val="es-ES"/>
+                        </w:rPr>
+                        <w:t>El sistema mostrar un mensaje si algún campo no está completo.</w:t>
+                      </w:r>
+                    </w:p>
+                  </w:txbxContent>
+                </v:textbox>
+                <w10:wrap anchorx="margin"/>
+              </v:shape>
+            </w:pict>
+          </mc:Fallback>
+        </mc:AlternateContent>
+      </w:r>
+      <w:r>
+        <w:rPr>
+          <w:rFonts w:ascii="Times New Roman" w:hAnsi="Times New Roman" w:cs="Times New Roman"/>
+          <w:b/>
+          <w:bCs/>
+          <w:noProof/>
+        </w:rPr>
+        <mc:AlternateContent>
+          <mc:Choice Requires="wps">
+            <w:drawing>
+              <wp:anchor distT="0" distB="0" distL="114300" distR="114300" simplePos="0" relativeHeight="251667456" behindDoc="0" locked="0" layoutInCell="1" allowOverlap="1" wp14:anchorId="52500821" wp14:editId="4A663E81">
+                <wp:simplePos x="0" y="0"/>
+                <wp:positionH relativeFrom="margin">
+                  <wp:align>left</wp:align>
+                </wp:positionH>
+                <wp:positionV relativeFrom="paragraph">
+                  <wp:posOffset>73675</wp:posOffset>
+                </wp:positionV>
+                <wp:extent cx="2457450" cy="3221355"/>
+                <wp:effectExtent l="76200" t="57150" r="95250" b="131445"/>
+                <wp:wrapSquare wrapText="bothSides"/>
+                <wp:docPr id="1641025975" name="Cuadro de texto 1"/>
+                <wp:cNvGraphicFramePr/>
+                <a:graphic xmlns:a="http://schemas.openxmlformats.org/drawingml/2006/main">
+                  <a:graphicData uri="http://schemas.microsoft.com/office/word/2010/wordprocessingShape">
+                    <wps:wsp>
+                      <wps:cNvSpPr txBox="1"/>
+                      <wps:spPr>
+                        <a:xfrm>
+                          <a:off x="0" y="0"/>
+                          <a:ext cx="2457450" cy="3221355"/>
+                        </a:xfrm>
+                        <a:prstGeom prst="rect">
+                          <a:avLst/>
+                        </a:prstGeom>
+                        <a:solidFill>
+                          <a:schemeClr val="lt1"/>
+                        </a:solidFill>
+                        <a:ln w="6350">
+                          <a:noFill/>
+                        </a:ln>
+                        <a:effectLst>
+                          <a:outerShdw blurRad="50800" dist="38100" dir="5400000" algn="t" rotWithShape="0">
+                            <a:prstClr val="black">
+                              <a:alpha val="40000"/>
+                            </a:prstClr>
+                          </a:outerShdw>
+                        </a:effectLst>
+                        <a:scene3d>
+                          <a:camera prst="orthographicFront">
+                            <a:rot lat="0" lon="0" rev="0"/>
+                          </a:camera>
+                          <a:lightRig rig="brightRoom" dir="t">
+                            <a:rot lat="0" lon="0" rev="600000"/>
+                          </a:lightRig>
+                        </a:scene3d>
+                        <a:sp3d prstMaterial="metal">
+                          <a:bevelT w="38100" h="57150" prst="angle"/>
+                        </a:sp3d>
+                      </wps:spPr>
+                      <wps:txbx>
+                        <w:txbxContent>
+                          <w:p>
+                            <w:pPr>
+                              <w:jc w:val="center"/>
+                              <w:rPr>
+                                <w:rFonts w:ascii="Times New Roman" w:hAnsi="Times New Roman" w:cs="Times New Roman"/>
+                                <w:b/>
+                                <w:bCs/>
+                              </w:rPr>
+                            </w:pPr>
+                            <w:r>
+                              <w:rPr>
+                                <w:rFonts w:ascii="Times New Roman" w:hAnsi="Times New Roman" w:cs="Times New Roman"/>
+                                <w:b/>
+                                <w:bCs/>
+                              </w:rPr>
+                              <w:t>Historia de usuario</w:t>
+                            </w:r>
+                          </w:p>
+                          <w:p>
+                            <w:pPr>
+                              <w:rPr>
+                                <w:rFonts w:ascii="Times New Roman" w:hAnsi="Times New Roman" w:cs="Times New Roman"/>
+                                <w:b/>
+                                <w:bCs/>
+                              </w:rPr>
+                            </w:pPr>
+                          </w:p>
+                          <w:p>
+                            <w:pPr>
+                              <w:rPr>
+                                <w:rFonts w:ascii="Times New Roman" w:hAnsi="Times New Roman" w:cs="Times New Roman"/>
+                                <w:lang w:val="es-ES"/>
+                              </w:rPr>
+                            </w:pPr>
+                            <w:r>
+                              <w:rPr>
+                                <w:rFonts w:ascii="Times New Roman" w:hAnsi="Times New Roman" w:cs="Times New Roman"/>
+                                <w:b/>
+                                <w:bCs/>
+                                <w:lang w:val="es-ES"/>
+                              </w:rPr>
+                              <w:t>Yo:</w:t>
+                            </w:r>
+                            <w:r>
+                              <w:rPr>
+                                <w:rFonts w:ascii="Times New Roman" w:hAnsi="Times New Roman" w:cs="Times New Roman"/>
+                                <w:lang w:val="es-ES"/>
+                              </w:rPr>
+                              <w:t xml:space="preserve"> Denis Adonay Diaz Mejía,</w:t>
+                            </w:r>
+                          </w:p>
+                          <w:p>
+                            <w:pPr>
+                              <w:rPr>
+                                <w:rFonts w:ascii="Times New Roman" w:hAnsi="Times New Roman" w:cs="Times New Roman"/>
+                                <w:lang w:val="es-ES"/>
+                              </w:rPr>
+                            </w:pPr>
+                            <w:r>
+                              <w:rPr>
+                                <w:rFonts w:ascii="Times New Roman" w:hAnsi="Times New Roman" w:cs="Times New Roman"/>
+                                <w:lang w:val="es-ES"/>
+                              </w:rPr>
+                              <w:t xml:space="preserve">equipo de SCRUM como usuario </w:t>
+                            </w:r>
+                          </w:p>
+                          <w:p>
+                            <w:pPr>
+                              <w:rPr>
+                                <w:rFonts w:ascii="Times New Roman" w:hAnsi="Times New Roman" w:cs="Times New Roman"/>
+                                <w:lang w:val="es-ES"/>
+                              </w:rPr>
+                            </w:pPr>
+                            <w:r>
+                              <w:rPr>
+                                <w:rFonts w:ascii="Times New Roman" w:hAnsi="Times New Roman" w:cs="Times New Roman"/>
+                                <w:lang w:val="es-ES"/>
+                              </w:rPr>
+                              <w:t>final de sistema venta de restaurante</w:t>
+                            </w:r>
+                          </w:p>
+                          <w:p>
+                            <w:pPr>
+                              <w:rPr>
+                                <w:rFonts w:ascii="Times New Roman" w:hAnsi="Times New Roman" w:cs="Times New Roman"/>
+                                <w:lang w:val="es-ES"/>
+                              </w:rPr>
+                            </w:pPr>
+                            <w:r>
+                              <w:rPr>
+                                <w:rFonts w:ascii="Times New Roman" w:hAnsi="Times New Roman" w:cs="Times New Roman"/>
+                                <w:b/>
+                                <w:bCs/>
+                                <w:lang w:val="es-ES"/>
+                              </w:rPr>
+                              <w:t xml:space="preserve">Quiero: </w:t>
+                            </w:r>
+                            <w:r>
+                              <w:rPr>
+                                <w:rFonts w:ascii="Times New Roman" w:hAnsi="Times New Roman" w:cs="Times New Roman"/>
+                                <w:lang w:val="es-ES"/>
+                              </w:rPr>
+                              <w:t xml:space="preserve"> Un sistema de venta de restaurante</w:t>
+                            </w:r>
+                          </w:p>
+                          <w:p>
+                            <w:pPr>
+                              <w:rPr>
+                                <w:rFonts w:ascii="Times New Roman" w:hAnsi="Times New Roman" w:cs="Times New Roman"/>
+                                <w:lang w:val="es-ES"/>
+                              </w:rPr>
+                            </w:pPr>
+                            <w:r>
+                              <w:rPr>
+                                <w:rFonts w:ascii="Times New Roman" w:hAnsi="Times New Roman" w:cs="Times New Roman"/>
+                                <w:b/>
+                                <w:bCs/>
+                                <w:lang w:val="es-ES"/>
+                              </w:rPr>
+                              <w:t xml:space="preserve">Para: </w:t>
+                            </w:r>
+                            <w:r>
+                              <w:rPr>
+                                <w:rFonts w:ascii="Times New Roman" w:hAnsi="Times New Roman" w:cs="Times New Roman"/>
+                                <w:lang w:val="es-ES"/>
+                              </w:rPr>
+                              <w:t xml:space="preserve">poder Registrar </w:t>
+                            </w:r>
+                            <w:r>
+                              <w:rPr>
+                                <w:rFonts w:ascii="Times New Roman" w:hAnsi="Times New Roman" w:cs="Times New Roman"/>
+                                <w:lang w:val="es-ES"/>
+                              </w:rPr>
+                              <w:t>los</w:t>
+                            </w:r>
+                            <w:r>
+                              <w:rPr>
+                                <w:rFonts w:ascii="Times New Roman" w:hAnsi="Times New Roman" w:cs="Times New Roman"/>
+                                <w:lang w:val="es-ES"/>
+                              </w:rPr>
+                              <w:t xml:space="preserve"> </w:t>
+                            </w:r>
+                            <w:r>
+                              <w:rPr>
+                                <w:rFonts w:ascii="Times New Roman" w:hAnsi="Times New Roman" w:cs="Times New Roman"/>
+                                <w:lang w:val="es-ES"/>
+                              </w:rPr>
+                              <w:t xml:space="preserve">ingredientes </w:t>
+                            </w:r>
+                            <w:r>
+                              <w:rPr>
+                                <w:rFonts w:ascii="Times New Roman" w:hAnsi="Times New Roman" w:cs="Times New Roman"/>
+                                <w:lang w:val="es-ES"/>
+                              </w:rPr>
+                              <w:t>de los platos</w:t>
+                            </w:r>
+                          </w:p>
+                          <w:p>
+                            <w:pPr>
+                              <w:jc w:val="both"/>
+                            </w:pPr>
+                          </w:p>
+                        </w:txbxContent>
+                      </wps:txbx>
+                      <wps:bodyPr rot="0" spcFirstLastPara="0" vertOverflow="overflow" horzOverflow="overflow" vert="horz" wrap="square" lIns="91440" tIns="45720" rIns="91440" bIns="45720" numCol="1" spcCol="0" rtlCol="0" fromWordArt="0" anchor="t" anchorCtr="0" forceAA="0" compatLnSpc="1">
+                        <a:prstTxWarp prst="textNoShape">
+                          <a:avLst/>
+                        </a:prstTxWarp>
+                        <a:noAutofit/>
+                      </wps:bodyPr>
+                    </wps:wsp>
+                  </a:graphicData>
+                </a:graphic>
+                <wp14:sizeRelH relativeFrom="margin">
+                  <wp14:pctWidth>0</wp14:pctWidth>
+                </wp14:sizeRelH>
+                <wp14:sizeRelV relativeFrom="margin">
+                  <wp14:pctHeight>0</wp14:pctHeight>
+                </wp14:sizeRelV>
+              </wp:anchor>
+            </w:drawing>
+          </mc:Choice>
+          <mc:Fallback>
+            <w:pict>
+              <v:shape w14:anchorId="52500821" id="_x0000_s1032" type="#_x0000_t202" style="position:absolute;margin-left:0;margin-top:5.8pt;width:193.5pt;height:253.65pt;z-index:251667456;visibility:visible;mso-wrap-style:square;mso-width-percent:0;mso-height-percent:0;mso-wrap-distance-left:9pt;mso-wrap-distance-top:0;mso-wrap-distance-right:9pt;mso-wrap-distance-bottom:0;mso-position-horizontal:left;mso-position-horizontal-relative:margin;mso-position-vertical:absolute;mso-position-vertical-relative:text;mso-width-percent:0;mso-height-percent:0;mso-width-relative:margin;mso-height-relative:margin;v-text-anchor:top" o:gfxdata="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" fillcolor="white [3201]" stroked="f" strokeweight=".5pt">
+                <v:shadow on="t" color="black" opacity="26214f" origin=",-.5" offset="0,3pt"/>
+                <v:textbox>
+                  <w:txbxContent>
+                    <w:p>
+                      <w:pPr>
+                        <w:jc w:val="center"/>
+                        <w:rPr>
+                          <w:rFonts w:ascii="Times New Roman" w:hAnsi="Times New Roman" w:cs="Times New Roman"/>
+                          <w:b/>
+                          <w:bCs/>
+                        </w:rPr>
+                      </w:pPr>
+                      <w:r>
+                        <w:rPr>
+                          <w:rFonts w:ascii="Times New Roman" w:hAnsi="Times New Roman" w:cs="Times New Roman"/>
+                          <w:b/>
+                          <w:bCs/>
+                        </w:rPr>
+                        <w:t>Historia de usuario</w:t>
+                      </w:r>
+                    </w:p>
+                    <w:p>
+                      <w:pPr>
+                        <w:rPr>
+                          <w:rFonts w:ascii="Times New Roman" w:hAnsi="Times New Roman" w:cs="Times New Roman"/>
+                          <w:b/>
+                          <w:bCs/>
+                        </w:rPr>
+                      </w:pPr>
+                    </w:p>
+                    <w:p>
+                      <w:pPr>
+                        <w:rPr>
+                          <w:rFonts w:ascii="Times New Roman" w:hAnsi="Times New Roman" w:cs="Times New Roman"/>
+                          <w:lang w:val="es-ES"/>
+                        </w:rPr>
+                      </w:pPr>
+                      <w:r>
+                        <w:rPr>
+                          <w:rFonts w:ascii="Times New Roman" w:hAnsi="Times New Roman" w:cs="Times New Roman"/>
+                          <w:b/>
+                          <w:bCs/>
+                          <w:lang w:val="es-ES"/>
+                        </w:rPr>
+                        <w:t>Yo:</w:t>
+                      </w:r>
+                      <w:r>
+                        <w:rPr>
+                          <w:rFonts w:ascii="Times New Roman" w:hAnsi="Times New Roman" w:cs="Times New Roman"/>
+                          <w:lang w:val="es-ES"/>
+                        </w:rPr>
+                        <w:t xml:space="preserve"> Denis Adonay Diaz Mejía,</w:t>
+                      </w:r>
+                    </w:p>
+                    <w:p>
+                      <w:pPr>
+                        <w:rPr>
+                          <w:rFonts w:ascii="Times New Roman" w:hAnsi="Times New Roman" w:cs="Times New Roman"/>
+                          <w:lang w:val="es-ES"/>
+                        </w:rPr>
+                      </w:pPr>
+                      <w:r>
+                        <w:rPr>
+                          <w:rFonts w:ascii="Times New Roman" w:hAnsi="Times New Roman" w:cs="Times New Roman"/>
+                          <w:lang w:val="es-ES"/>
+                        </w:rPr>
+                        <w:t xml:space="preserve">equipo de SCRUM como usuario </w:t>
+                      </w:r>
+                    </w:p>
+                    <w:p>
+                      <w:pPr>
+                        <w:rPr>
+                          <w:rFonts w:ascii="Times New Roman" w:hAnsi="Times New Roman" w:cs="Times New Roman"/>
+                          <w:lang w:val="es-ES"/>
+                        </w:rPr>
+                      </w:pPr>
+                      <w:r>
+                        <w:rPr>
+                          <w:rFonts w:ascii="Times New Roman" w:hAnsi="Times New Roman" w:cs="Times New Roman"/>
+                          <w:lang w:val="es-ES"/>
+                        </w:rPr>
+                        <w:t>final de sistema venta de restaurante</w:t>
+                      </w:r>
+                    </w:p>
+                    <w:p>
+                      <w:pPr>
+                        <w:rPr>
+                          <w:rFonts w:ascii="Times New Roman" w:hAnsi="Times New Roman" w:cs="Times New Roman"/>
+                          <w:lang w:val="es-ES"/>
+                        </w:rPr>
+                      </w:pPr>
+                      <w:r>
+                        <w:rPr>
+                          <w:rFonts w:ascii="Times New Roman" w:hAnsi="Times New Roman" w:cs="Times New Roman"/>
+                          <w:b/>
+                          <w:bCs/>
+                          <w:lang w:val="es-ES"/>
+                        </w:rPr>
+                        <w:t xml:space="preserve">Quiero: </w:t>
+                      </w:r>
+                      <w:r>
+                        <w:rPr>
+                          <w:rFonts w:ascii="Times New Roman" w:hAnsi="Times New Roman" w:cs="Times New Roman"/>
+                          <w:lang w:val="es-ES"/>
+                        </w:rPr>
+                        <w:t xml:space="preserve"> Un sistema de venta de restaurante</w:t>
+                      </w:r>
+                    </w:p>
+                    <w:p>
+                      <w:pPr>
+                        <w:rPr>
+                          <w:rFonts w:ascii="Times New Roman" w:hAnsi="Times New Roman" w:cs="Times New Roman"/>
+                          <w:lang w:val="es-ES"/>
+                        </w:rPr>
+                      </w:pPr>
+                      <w:r>
+                        <w:rPr>
+                          <w:rFonts w:ascii="Times New Roman" w:hAnsi="Times New Roman" w:cs="Times New Roman"/>
+                          <w:b/>
+                          <w:bCs/>
+                          <w:lang w:val="es-ES"/>
+                        </w:rPr>
+                        <w:t xml:space="preserve">Para: </w:t>
+                      </w:r>
+                      <w:r>
+                        <w:rPr>
+                          <w:rFonts w:ascii="Times New Roman" w:hAnsi="Times New Roman" w:cs="Times New Roman"/>
+                          <w:lang w:val="es-ES"/>
+                        </w:rPr>
+                        <w:t xml:space="preserve">poder Registrar </w:t>
+                      </w:r>
+                      <w:r>
+                        <w:rPr>
+                          <w:rFonts w:ascii="Times New Roman" w:hAnsi="Times New Roman" w:cs="Times New Roman"/>
+                          <w:lang w:val="es-ES"/>
+                        </w:rPr>
+                        <w:t>los</w:t>
+                      </w:r>
+                      <w:r>
+                        <w:rPr>
+                          <w:rFonts w:ascii="Times New Roman" w:hAnsi="Times New Roman" w:cs="Times New Roman"/>
+                          <w:lang w:val="es-ES"/>
+                        </w:rPr>
+                        <w:t xml:space="preserve"> </w:t>
+                      </w:r>
+                      <w:r>
+                        <w:rPr>
+                          <w:rFonts w:ascii="Times New Roman" w:hAnsi="Times New Roman" w:cs="Times New Roman"/>
+                          <w:lang w:val="es-ES"/>
+                        </w:rPr>
+                        <w:t xml:space="preserve">ingredientes </w:t>
+                      </w:r>
+                      <w:r>
+                        <w:rPr>
+                          <w:rFonts w:ascii="Times New Roman" w:hAnsi="Times New Roman" w:cs="Times New Roman"/>
+                          <w:lang w:val="es-ES"/>
+                        </w:rPr>
+                        <w:t>de los platos</w:t>
+                      </w:r>
+                    </w:p>
+                    <w:p>
+                      <w:pPr>
+                        <w:jc w:val="both"/>
+                      </w:pPr>
+                    </w:p>
+                  </w:txbxContent>
+                </v:textbox>
+                <w10:wrap type="square" anchorx="margin"/>
+              </v:shape>
+            </w:pict>
+          </mc:Fallback>
+        </mc:AlternateContent>
+      </w:r>
+      <w:bookmarkEnd w:id="18"/>
+      <w:r>
+        <w:rPr>
+          <w:rFonts w:cs="Times New Roman"/>
+          <w:b/>
+          <w:bCs/>
+          <w:noProof/>
+        </w:rPr>
+        <w:t xml:space="preserve"> </w:t>
+      </w:r>
+    </w:p>
     <w:sectPr>
       <w:pgSz w:w="12240" w:h="15840"/>
       <w:pgMar w:top="1418" w:right="1418" w:bottom="1418" w:left="1418" w:header="709" w:footer="709" w:gutter="0"/>

</xml_diff>